<commit_message>
uploading the writeup document
</commit_message>
<xml_diff>
--- a/GestureRecognitionProjectWriteUP.docx
+++ b/GestureRecognitionProjectWriteUP.docx
@@ -377,35 +377,9 @@
             <w:szCs w:val="40"/>
             <w:lang w:val="en-SG" w:eastAsia="en-GB"/>
           </w:rPr>
-          <w:t>https://drive.google.com/file/d/1KyYtL8s4gUVU9zzvYwo_b8ZOZy5ADD41/view?usp=sharing</w:t>
+          <w:t>https://drive.google.com/file/d/1vtTk_Tot9DGtcNcnUi2WV5TsXCcEvgDQ/view?usp=sharing</w:t>
         </w:r>
       </w:hyperlink>
-    </w:p>
-    <w:p>
-      <w:pPr>
-        <w:shd w:val="clear" w:color="auto" w:fill="FFFFFF"/>
-        <w:spacing w:after="240" w:line="240" w:lineRule="auto"/>
-        <w:rPr>
-          <w:rFonts w:eastAsia="Times New Roman" w:cstheme="minorHAnsi"/>
-          <w:color w:val="24292F"/>
-          <w:sz w:val="40"/>
-          <w:szCs w:val="40"/>
-          <w:lang w:val="en-SG" w:eastAsia="en-GB"/>
-        </w:rPr>
-      </w:pPr>
-    </w:p>
-    <w:p>
-      <w:pPr>
-        <w:shd w:val="clear" w:color="auto" w:fill="FFFFFF"/>
-        <w:spacing w:after="240" w:line="240" w:lineRule="auto"/>
-        <w:rPr>
-          <w:rFonts w:eastAsia="Times New Roman" w:cstheme="minorHAnsi"/>
-          <w:color w:val="24292F"/>
-          <w:sz w:val="40"/>
-          <w:szCs w:val="40"/>
-          <w:lang w:val="en-SG" w:eastAsia="en-GB"/>
-        </w:rPr>
-      </w:pPr>
     </w:p>
     <w:p>
       <w:pPr>
@@ -571,17 +545,7 @@
           <w:szCs w:val="40"/>
           <w:lang w:val="en-SG" w:eastAsia="en-GB"/>
         </w:rPr>
-        <w:t>Architecture</w:t>
-      </w:r>
-      <w:r>
-        <w:rPr>
-          <w:rFonts w:eastAsia="Times New Roman" w:cstheme="minorHAnsi"/>
-          <w:color w:val="24292F"/>
-          <w:sz w:val="40"/>
-          <w:szCs w:val="40"/>
-          <w:lang w:val="en-SG" w:eastAsia="en-GB"/>
-        </w:rPr>
-        <w:t>-1 variant with SGD as an optimizer</w:t>
+        <w:t>Architecture-1 variant with SGD as an optimizer</w:t>
       </w:r>
     </w:p>
     <w:p>
@@ -607,7 +571,6 @@
           <w:szCs w:val="40"/>
           <w:lang w:val="en-SG" w:eastAsia="en-GB"/>
         </w:rPr>
-        <w:lastRenderedPageBreak/>
         <w:t>Architecture-2 (introduce dropout with few layers)</w:t>
       </w:r>
     </w:p>
@@ -660,6 +623,7 @@
           <w:szCs w:val="40"/>
           <w:lang w:val="en-SG" w:eastAsia="en-GB"/>
         </w:rPr>
+        <w:lastRenderedPageBreak/>
         <w:t>LSTM architecture</w:t>
       </w:r>
     </w:p>
@@ -900,9 +864,11 @@
       </w:tblPr>
       <w:tblGrid>
         <w:gridCol w:w="2836"/>
-        <w:gridCol w:w="2634"/>
+        <w:gridCol w:w="2551"/>
+        <w:gridCol w:w="83"/>
         <w:gridCol w:w="3603"/>
-        <w:gridCol w:w="5670"/>
+        <w:gridCol w:w="142"/>
+        <w:gridCol w:w="5528"/>
       </w:tblGrid>
       <w:tr>
         <w:tc>
@@ -931,6 +897,7 @@
         <w:tc>
           <w:tcPr>
             <w:tcW w:w="2634" w:type="dxa"/>
+            <w:gridSpan w:val="2"/>
           </w:tcPr>
           <w:p>
             <w:pPr>
@@ -983,6 +950,7 @@
         <w:tc>
           <w:tcPr>
             <w:tcW w:w="5670" w:type="dxa"/>
+            <w:gridSpan w:val="2"/>
           </w:tcPr>
           <w:p>
             <w:pPr>
@@ -1018,7 +986,7 @@
         <w:tc>
           <w:tcPr>
             <w:tcW w:w="14743" w:type="dxa"/>
-            <w:gridSpan w:val="4"/>
+            <w:gridSpan w:val="6"/>
           </w:tcPr>
           <w:p>
             <w:pPr>
@@ -1239,6 +1207,7 @@
         <w:tc>
           <w:tcPr>
             <w:tcW w:w="2634" w:type="dxa"/>
+            <w:gridSpan w:val="2"/>
           </w:tcPr>
           <w:p>
             <w:pPr>
@@ -1523,6 +1492,7 @@
         <w:tc>
           <w:tcPr>
             <w:tcW w:w="5670" w:type="dxa"/>
+            <w:gridSpan w:val="2"/>
           </w:tcPr>
           <w:p>
             <w:pPr>
@@ -1786,6 +1756,7 @@
         <w:tc>
           <w:tcPr>
             <w:tcW w:w="2634" w:type="dxa"/>
+            <w:gridSpan w:val="2"/>
           </w:tcPr>
           <w:p>
             <w:pPr>
@@ -1952,6 +1923,16 @@
               </w:rPr>
               <w:t>Accuracy:</w:t>
             </w:r>
+            <w:r>
+              <w:rPr>
+                <w:rFonts w:eastAsia="Times New Roman" w:cstheme="minorHAnsi"/>
+                <w:color w:val="24292F"/>
+                <w:sz w:val="36"/>
+                <w:szCs w:val="36"/>
+                <w:lang w:val="en-SG" w:eastAsia="en-GB"/>
+              </w:rPr>
+              <w:t xml:space="preserve"> </w:t>
+            </w:r>
           </w:p>
           <w:p>
             <w:pPr>
@@ -2025,11 +2006,23 @@
               </w:rPr>
               <w:t xml:space="preserve"> 50.00</w:t>
             </w:r>
+          </w:p>
+          <w:p>
+            <w:pPr>
+              <w:rPr>
+                <w:rFonts w:eastAsia="Times New Roman" w:cstheme="minorHAnsi"/>
+                <w:color w:val="24292F"/>
+                <w:sz w:val="36"/>
+                <w:szCs w:val="36"/>
+                <w:lang w:val="en-SG" w:eastAsia="en-GB"/>
+              </w:rPr>
+            </w:pPr>
           </w:p>
         </w:tc>
         <w:tc>
           <w:tcPr>
             <w:tcW w:w="5670" w:type="dxa"/>
+            <w:gridSpan w:val="2"/>
           </w:tcPr>
           <w:p>
             <w:pPr>
@@ -2224,6 +2217,7 @@
         <w:tc>
           <w:tcPr>
             <w:tcW w:w="2634" w:type="dxa"/>
+            <w:gridSpan w:val="2"/>
           </w:tcPr>
           <w:p>
             <w:pPr>
@@ -2472,6 +2466,7 @@
         <w:tc>
           <w:tcPr>
             <w:tcW w:w="5670" w:type="dxa"/>
+            <w:gridSpan w:val="2"/>
           </w:tcPr>
           <w:p>
             <w:pPr>
@@ -2526,112 +2521,16 @@
                 <w:sz w:val="36"/>
                 <w:szCs w:val="36"/>
               </w:rPr>
-              <w:t>Trainin</w:t>
-            </w:r>
-            <w:r>
-              <w:rPr>
-                <w:rFonts w:cstheme="minorHAnsi"/>
-                <w:bCs/>
-                <w:sz w:val="36"/>
-                <w:szCs w:val="36"/>
-              </w:rPr>
-              <w:t xml:space="preserve">g accuracy is down, validation accuracy is up. If model is trained with </w:t>
-            </w:r>
-            <w:proofErr w:type="gramStart"/>
-            <w:r>
-              <w:rPr>
-                <w:rFonts w:cstheme="minorHAnsi"/>
-                <w:bCs/>
-                <w:sz w:val="36"/>
-                <w:szCs w:val="36"/>
-              </w:rPr>
-              <w:t>less</w:t>
-            </w:r>
-            <w:proofErr w:type="gramEnd"/>
-            <w:r>
-              <w:rPr>
-                <w:rFonts w:cstheme="minorHAnsi"/>
-                <w:bCs/>
-                <w:sz w:val="36"/>
-                <w:szCs w:val="36"/>
-              </w:rPr>
-              <w:t xml:space="preserve"> number of epochs model training accuracy should be high</w:t>
-            </w:r>
-            <w:r>
-              <w:rPr>
-                <w:rFonts w:cstheme="minorHAnsi"/>
-                <w:bCs/>
-                <w:sz w:val="36"/>
-                <w:szCs w:val="36"/>
-              </w:rPr>
-              <w:t>.</w:t>
-            </w:r>
-          </w:p>
-          <w:p>
-            <w:pPr>
-              <w:rPr>
-                <w:rFonts w:cstheme="minorHAnsi"/>
-                <w:bCs/>
-                <w:sz w:val="36"/>
-                <w:szCs w:val="36"/>
-              </w:rPr>
-            </w:pPr>
-          </w:p>
-          <w:p>
-            <w:pPr>
-              <w:rPr>
-                <w:rFonts w:cstheme="minorHAnsi"/>
-                <w:bCs/>
-                <w:sz w:val="36"/>
-                <w:szCs w:val="36"/>
-              </w:rPr>
-            </w:pPr>
-            <w:r>
-              <w:rPr>
-                <w:rFonts w:cstheme="minorHAnsi"/>
-                <w:bCs/>
-                <w:sz w:val="36"/>
-                <w:szCs w:val="36"/>
-              </w:rPr>
-              <w:t>A</w:t>
-            </w:r>
-            <w:r>
-              <w:rPr>
-                <w:rFonts w:cstheme="minorHAnsi"/>
-                <w:bCs/>
-                <w:sz w:val="36"/>
-                <w:szCs w:val="36"/>
-              </w:rPr>
-              <w:t xml:space="preserve">s the model is </w:t>
-            </w:r>
-            <w:proofErr w:type="gramStart"/>
-            <w:r>
-              <w:rPr>
-                <w:rFonts w:cstheme="minorHAnsi"/>
-                <w:bCs/>
-                <w:sz w:val="36"/>
-                <w:szCs w:val="36"/>
-              </w:rPr>
-              <w:t>continue</w:t>
-            </w:r>
-            <w:proofErr w:type="gramEnd"/>
-            <w:r>
-              <w:rPr>
-                <w:rFonts w:cstheme="minorHAnsi"/>
-                <w:bCs/>
-                <w:sz w:val="36"/>
-                <w:szCs w:val="36"/>
-              </w:rPr>
-              <w:t xml:space="preserve"> to be trained </w:t>
-            </w:r>
-            <w:r>
-              <w:rPr>
-                <w:rFonts w:cstheme="minorHAnsi"/>
-                <w:bCs/>
-                <w:sz w:val="36"/>
-                <w:szCs w:val="36"/>
-              </w:rPr>
-              <w:t>with</w:t>
+              <w:t>When trained with batch size: 25, Training accuracy is down.  With few epochs (</w:t>
+            </w:r>
+            <w:r>
+              <w:rPr>
+                <w:rFonts w:cstheme="minorHAnsi"/>
+                <w:bCs/>
+                <w:sz w:val="36"/>
+                <w:szCs w:val="36"/>
+              </w:rPr>
+              <w:t>i.e.,</w:t>
             </w:r>
             <w:r>
               <w:rPr>
@@ -2649,36 +2548,62 @@
                 <w:sz w:val="36"/>
                 <w:szCs w:val="36"/>
               </w:rPr>
-              <w:t>more number of epochs validation/training accuracy should be high.</w:t>
-            </w:r>
-          </w:p>
-          <w:p>
-            <w:pPr>
-              <w:rPr>
-                <w:rFonts w:cstheme="minorHAnsi"/>
-                <w:bCs/>
-                <w:sz w:val="36"/>
-                <w:szCs w:val="36"/>
-              </w:rPr>
-            </w:pPr>
-          </w:p>
-          <w:p>
-            <w:pPr>
-              <w:rPr>
-                <w:rFonts w:cstheme="minorHAnsi"/>
-                <w:b/>
-                <w:sz w:val="36"/>
-                <w:szCs w:val="36"/>
-              </w:rPr>
-            </w:pPr>
-            <w:r>
-              <w:rPr>
-                <w:rFonts w:cstheme="minorHAnsi"/>
-                <w:b/>
-                <w:sz w:val="36"/>
-                <w:szCs w:val="36"/>
-              </w:rPr>
-              <w:lastRenderedPageBreak/>
+              <w:t xml:space="preserve">25) </w:t>
+            </w:r>
+            <w:r>
+              <w:rPr>
+                <w:rFonts w:cstheme="minorHAnsi"/>
+                <w:bCs/>
+                <w:sz w:val="36"/>
+                <w:szCs w:val="36"/>
+              </w:rPr>
+              <w:t xml:space="preserve">training </w:t>
+            </w:r>
+            <w:r>
+              <w:rPr>
+                <w:rFonts w:cstheme="minorHAnsi"/>
+                <w:bCs/>
+                <w:sz w:val="36"/>
+                <w:szCs w:val="36"/>
+              </w:rPr>
+              <w:t xml:space="preserve">accuracy should be high.  </w:t>
+            </w:r>
+          </w:p>
+          <w:p>
+            <w:pPr>
+              <w:rPr>
+                <w:rFonts w:cstheme="minorHAnsi"/>
+                <w:bCs/>
+                <w:sz w:val="36"/>
+                <w:szCs w:val="36"/>
+              </w:rPr>
+            </w:pPr>
+          </w:p>
+          <w:p>
+            <w:pPr>
+              <w:rPr>
+                <w:rFonts w:cstheme="minorHAnsi"/>
+                <w:bCs/>
+                <w:sz w:val="36"/>
+                <w:szCs w:val="36"/>
+              </w:rPr>
+            </w:pPr>
+            <w:r>
+              <w:rPr>
+                <w:rFonts w:cstheme="minorHAnsi"/>
+                <w:bCs/>
+                <w:sz w:val="36"/>
+                <w:szCs w:val="36"/>
+              </w:rPr>
+              <w:t xml:space="preserve"> </w:t>
+            </w:r>
+            <w:r>
+              <w:rPr>
+                <w:rFonts w:cstheme="minorHAnsi"/>
+                <w:b/>
+                <w:sz w:val="36"/>
+                <w:szCs w:val="36"/>
+              </w:rPr>
               <w:t xml:space="preserve">We should continue with model-2 </w:t>
             </w:r>
             <w:r>
@@ -2852,6 +2777,7 @@
         <w:tc>
           <w:tcPr>
             <w:tcW w:w="2634" w:type="dxa"/>
+            <w:gridSpan w:val="2"/>
           </w:tcPr>
           <w:p>
             <w:pPr>
@@ -3047,11 +2973,33 @@
                 <w:lang w:val="en-SG" w:eastAsia="en-GB"/>
               </w:rPr>
             </w:pPr>
+            <w:r>
+              <w:rPr>
+                <w:rFonts w:eastAsia="Times New Roman" w:cstheme="minorHAnsi"/>
+                <w:color w:val="24292F"/>
+                <w:sz w:val="36"/>
+                <w:szCs w:val="36"/>
+                <w:lang w:val="en-SG" w:eastAsia="en-GB"/>
+              </w:rPr>
+              <w:t>Validation loss: 3.6693</w:t>
+            </w:r>
+          </w:p>
+          <w:p>
+            <w:pPr>
+              <w:rPr>
+                <w:rFonts w:eastAsia="Times New Roman" w:cstheme="minorHAnsi"/>
+                <w:color w:val="24292F"/>
+                <w:sz w:val="36"/>
+                <w:szCs w:val="36"/>
+                <w:lang w:val="en-SG" w:eastAsia="en-GB"/>
+              </w:rPr>
+            </w:pPr>
           </w:p>
         </w:tc>
         <w:tc>
           <w:tcPr>
             <w:tcW w:w="5670" w:type="dxa"/>
+            <w:gridSpan w:val="2"/>
           </w:tcPr>
           <w:p>
             <w:pPr>
@@ -3125,123 +3073,121 @@
                 <w:sz w:val="36"/>
                 <w:szCs w:val="36"/>
               </w:rPr>
-              <w:t xml:space="preserve">raining/validation accuracy is </w:t>
+              <w:t>raining/validation accuracy is less.</w:t>
+            </w:r>
+          </w:p>
+          <w:p>
+            <w:pPr>
+              <w:rPr>
+                <w:rFonts w:cstheme="minorHAnsi"/>
+                <w:bCs/>
+                <w:sz w:val="36"/>
+                <w:szCs w:val="36"/>
+              </w:rPr>
+            </w:pPr>
+          </w:p>
+          <w:p>
+            <w:pPr>
+              <w:rPr>
+                <w:rFonts w:cstheme="minorHAnsi"/>
+                <w:bCs/>
+                <w:sz w:val="36"/>
+                <w:szCs w:val="36"/>
+              </w:rPr>
+            </w:pPr>
+            <w:r>
+              <w:rPr>
+                <w:rFonts w:cstheme="minorHAnsi"/>
+                <w:bCs/>
+                <w:sz w:val="36"/>
+                <w:szCs w:val="36"/>
+              </w:rPr>
+              <w:t>So, as a result we can conclude that batch-size: 40 tends to perform better when trained with epochs: 25</w:t>
+            </w:r>
+          </w:p>
+          <w:p>
+            <w:pPr>
+              <w:rPr>
+                <w:rFonts w:cstheme="minorHAnsi"/>
+                <w:bCs/>
+                <w:sz w:val="36"/>
+                <w:szCs w:val="36"/>
+              </w:rPr>
+            </w:pPr>
+          </w:p>
+          <w:p>
+            <w:pPr>
+              <w:rPr>
+                <w:rFonts w:cstheme="minorHAnsi"/>
+                <w:b/>
+                <w:sz w:val="36"/>
+                <w:szCs w:val="36"/>
+              </w:rPr>
+            </w:pPr>
+            <w:r>
+              <w:rPr>
+                <w:rFonts w:cstheme="minorHAnsi"/>
+                <w:b/>
+                <w:sz w:val="36"/>
+                <w:szCs w:val="36"/>
+              </w:rPr>
+              <w:t xml:space="preserve">We should continue with model-2 </w:t>
+            </w:r>
+            <w:r>
+              <w:rPr>
+                <w:rFonts w:cstheme="minorHAnsi"/>
+                <w:b/>
+                <w:sz w:val="36"/>
+                <w:szCs w:val="36"/>
+              </w:rPr>
+              <w:t xml:space="preserve">as our base model </w:t>
+            </w:r>
+            <w:r>
+              <w:rPr>
+                <w:rFonts w:cstheme="minorHAnsi"/>
+                <w:b/>
+                <w:sz w:val="36"/>
+                <w:szCs w:val="36"/>
+              </w:rPr>
+              <w:t xml:space="preserve">and try to train with </w:t>
             </w:r>
             <w:proofErr w:type="gramStart"/>
             <w:r>
               <w:rPr>
                 <w:rFonts w:cstheme="minorHAnsi"/>
-                <w:bCs/>
-                <w:sz w:val="36"/>
-                <w:szCs w:val="36"/>
-              </w:rPr>
-              <w:t>less</w:t>
+                <w:b/>
+                <w:sz w:val="36"/>
+                <w:szCs w:val="36"/>
+              </w:rPr>
+              <w:t>more</w:t>
             </w:r>
             <w:proofErr w:type="gramEnd"/>
             <w:r>
               <w:rPr>
                 <w:rFonts w:cstheme="minorHAnsi"/>
-                <w:bCs/>
-                <w:sz w:val="36"/>
-                <w:szCs w:val="36"/>
-              </w:rPr>
-              <w:t xml:space="preserve"> and validation loss is also high.</w:t>
-            </w:r>
-          </w:p>
-          <w:p>
-            <w:pPr>
-              <w:rPr>
-                <w:rFonts w:cstheme="minorHAnsi"/>
-                <w:bCs/>
-                <w:sz w:val="36"/>
-                <w:szCs w:val="36"/>
-              </w:rPr>
-            </w:pPr>
-          </w:p>
-          <w:p>
-            <w:pPr>
-              <w:rPr>
-                <w:rFonts w:cstheme="minorHAnsi"/>
-                <w:bCs/>
-                <w:sz w:val="36"/>
-                <w:szCs w:val="36"/>
-              </w:rPr>
-            </w:pPr>
-            <w:r>
-              <w:rPr>
-                <w:rFonts w:cstheme="minorHAnsi"/>
-                <w:bCs/>
-                <w:sz w:val="36"/>
-                <w:szCs w:val="36"/>
-              </w:rPr>
-              <w:t>So, as a result we can conclude that batch-size: 40 tends to perform better when trained with epochs: 25</w:t>
-            </w:r>
-          </w:p>
-          <w:p>
-            <w:pPr>
-              <w:rPr>
-                <w:rFonts w:cstheme="minorHAnsi"/>
-                <w:bCs/>
-                <w:sz w:val="36"/>
-                <w:szCs w:val="36"/>
-              </w:rPr>
-            </w:pPr>
-          </w:p>
-          <w:p>
-            <w:pPr>
-              <w:rPr>
-                <w:rFonts w:cstheme="minorHAnsi"/>
-                <w:b/>
-                <w:sz w:val="36"/>
-                <w:szCs w:val="36"/>
-              </w:rPr>
-            </w:pPr>
-            <w:r>
-              <w:rPr>
-                <w:rFonts w:cstheme="minorHAnsi"/>
-                <w:b/>
-                <w:sz w:val="36"/>
-                <w:szCs w:val="36"/>
-              </w:rPr>
-              <w:t xml:space="preserve">We should continue with model-2 </w:t>
-            </w:r>
-            <w:r>
-              <w:rPr>
-                <w:rFonts w:cstheme="minorHAnsi"/>
-                <w:b/>
-                <w:sz w:val="36"/>
-                <w:szCs w:val="36"/>
-              </w:rPr>
-              <w:t xml:space="preserve">as our base model </w:t>
-            </w:r>
-            <w:r>
-              <w:rPr>
-                <w:rFonts w:cstheme="minorHAnsi"/>
-                <w:b/>
-                <w:sz w:val="36"/>
-                <w:szCs w:val="36"/>
-              </w:rPr>
-              <w:t xml:space="preserve">and try to train with </w:t>
-            </w:r>
-            <w:proofErr w:type="gramStart"/>
-            <w:r>
-              <w:rPr>
-                <w:rFonts w:cstheme="minorHAnsi"/>
-                <w:b/>
-                <w:sz w:val="36"/>
-                <w:szCs w:val="36"/>
-              </w:rPr>
-              <w:t>more</w:t>
-            </w:r>
-            <w:proofErr w:type="gramEnd"/>
-            <w:r>
-              <w:rPr>
-                <w:rFonts w:cstheme="minorHAnsi"/>
-                <w:b/>
-                <w:sz w:val="36"/>
-                <w:szCs w:val="36"/>
-              </w:rPr>
-              <w:t xml:space="preserve"> number of epochs:</w:t>
+                <w:b/>
+                <w:sz w:val="36"/>
+                <w:szCs w:val="36"/>
+              </w:rPr>
+              <w:t xml:space="preserve"> number of epochs</w:t>
+            </w:r>
+            <w:r>
+              <w:rPr>
+                <w:rFonts w:cstheme="minorHAnsi"/>
+                <w:b/>
+                <w:sz w:val="36"/>
+                <w:szCs w:val="36"/>
+              </w:rPr>
+              <w:t xml:space="preserve"> with batch size: 25</w:t>
+            </w:r>
+            <w:r>
+              <w:rPr>
+                <w:rFonts w:cstheme="minorHAnsi"/>
+                <w:b/>
+                <w:sz w:val="36"/>
+                <w:szCs w:val="36"/>
+              </w:rPr>
+              <w:t>.</w:t>
             </w:r>
           </w:p>
           <w:p>
@@ -3280,7 +3226,6 @@
                 <w:sz w:val="36"/>
                 <w:szCs w:val="36"/>
               </w:rPr>
-              <w:lastRenderedPageBreak/>
               <w:t>Model-</w:t>
             </w:r>
             <w:r>
@@ -3377,6 +3322,7 @@
         <w:tc>
           <w:tcPr>
             <w:tcW w:w="2634" w:type="dxa"/>
+            <w:gridSpan w:val="2"/>
           </w:tcPr>
           <w:p>
             <w:pPr>
@@ -3524,19 +3470,15 @@
             <w:pPr>
               <w:rPr>
                 <w:rFonts w:eastAsia="Times New Roman" w:cstheme="minorHAnsi"/>
-                <w:b/>
-                <w:bCs/>
-                <w:color w:val="24292F"/>
-                <w:sz w:val="36"/>
-                <w:szCs w:val="36"/>
-                <w:lang w:val="en-SG" w:eastAsia="en-GB"/>
-              </w:rPr>
-            </w:pPr>
-            <w:r>
-              <w:rPr>
-                <w:rFonts w:eastAsia="Times New Roman" w:cstheme="minorHAnsi"/>
-                <w:b/>
-                <w:bCs/>
+                <w:color w:val="24292F"/>
+                <w:sz w:val="36"/>
+                <w:szCs w:val="36"/>
+                <w:lang w:val="en-SG" w:eastAsia="en-GB"/>
+              </w:rPr>
+            </w:pPr>
+            <w:r>
+              <w:rPr>
+                <w:rFonts w:eastAsia="Times New Roman" w:cstheme="minorHAnsi"/>
                 <w:color w:val="24292F"/>
                 <w:sz w:val="36"/>
                 <w:szCs w:val="36"/>
@@ -3547,8 +3489,6 @@
             <w:r>
               <w:rPr>
                 <w:rFonts w:eastAsia="Times New Roman" w:cstheme="minorHAnsi"/>
-                <w:b/>
-                <w:bCs/>
                 <w:color w:val="24292F"/>
                 <w:sz w:val="36"/>
                 <w:szCs w:val="36"/>
@@ -3570,8 +3510,6 @@
             <w:r>
               <w:rPr>
                 <w:rFonts w:eastAsia="Times New Roman" w:cstheme="minorHAnsi"/>
-                <w:b/>
-                <w:bCs/>
                 <w:color w:val="24292F"/>
                 <w:sz w:val="36"/>
                 <w:szCs w:val="36"/>
@@ -3582,20 +3520,41 @@
             <w:r>
               <w:rPr>
                 <w:rFonts w:eastAsia="Times New Roman" w:cstheme="minorHAnsi"/>
-                <w:b/>
-                <w:bCs/>
                 <w:color w:val="24292F"/>
                 <w:sz w:val="36"/>
                 <w:szCs w:val="36"/>
                 <w:lang w:val="en-SG" w:eastAsia="en-GB"/>
               </w:rPr>
               <w:t>91.67</w:t>
+            </w:r>
+          </w:p>
+          <w:p>
+            <w:pPr>
+              <w:rPr>
+                <w:rFonts w:eastAsia="Times New Roman" w:cstheme="minorHAnsi"/>
+                <w:b/>
+                <w:color w:val="24292F"/>
+                <w:sz w:val="36"/>
+                <w:szCs w:val="36"/>
+                <w:lang w:val="en-SG" w:eastAsia="en-GB"/>
+              </w:rPr>
+            </w:pPr>
+            <w:r>
+              <w:rPr>
+                <w:rFonts w:eastAsia="Times New Roman" w:cstheme="minorHAnsi"/>
+                <w:color w:val="24292F"/>
+                <w:sz w:val="36"/>
+                <w:szCs w:val="36"/>
+                <w:lang w:val="en-SG" w:eastAsia="en-GB"/>
+              </w:rPr>
+              <w:t>Validation loss: 0.3487</w:t>
             </w:r>
           </w:p>
         </w:tc>
         <w:tc>
           <w:tcPr>
             <w:tcW w:w="5670" w:type="dxa"/>
+            <w:gridSpan w:val="2"/>
           </w:tcPr>
           <w:p>
             <w:pPr>
@@ -3775,7 +3734,17 @@
                 <w:sz w:val="36"/>
                 <w:szCs w:val="36"/>
               </w:rPr>
+              <w:lastRenderedPageBreak/>
               <w:t>We should continue with Model-7 as our base model</w:t>
+            </w:r>
+            <w:r>
+              <w:rPr>
+                <w:rFonts w:cstheme="minorHAnsi"/>
+                <w:b/>
+                <w:sz w:val="36"/>
+                <w:szCs w:val="36"/>
+              </w:rPr>
+              <w:t>.</w:t>
             </w:r>
           </w:p>
         </w:tc>
@@ -3787,7 +3756,7 @@
         <w:tc>
           <w:tcPr>
             <w:tcW w:w="14743" w:type="dxa"/>
-            <w:gridSpan w:val="4"/>
+            <w:gridSpan w:val="6"/>
           </w:tcPr>
           <w:p>
             <w:pPr>
@@ -3809,6 +3778,7 @@
                 <w:u w:val="single"/>
                 <w:lang w:val="en-SG" w:eastAsia="en-GB"/>
               </w:rPr>
+              <w:lastRenderedPageBreak/>
               <w:t xml:space="preserve">Approach: </w:t>
             </w:r>
             <w:r>
@@ -3951,6 +3921,7 @@
         <w:tc>
           <w:tcPr>
             <w:tcW w:w="2634" w:type="dxa"/>
+            <w:gridSpan w:val="2"/>
           </w:tcPr>
           <w:p>
             <w:pPr>
@@ -4111,28 +4082,69 @@
                 <w:szCs w:val="36"/>
                 <w:lang w:val="en-SG" w:eastAsia="en-GB"/>
               </w:rPr>
-              <w:t>Training: 87.54</w:t>
-            </w:r>
-          </w:p>
-          <w:p>
-            <w:pPr>
-              <w:rPr>
-                <w:rFonts w:eastAsia="Times New Roman" w:cstheme="minorHAnsi"/>
-                <w:color w:val="24292F"/>
-                <w:sz w:val="36"/>
-                <w:szCs w:val="36"/>
-                <w:lang w:val="en-SG" w:eastAsia="en-GB"/>
-              </w:rPr>
-            </w:pPr>
-            <w:r>
-              <w:rPr>
-                <w:rFonts w:eastAsia="Times New Roman" w:cstheme="minorHAnsi"/>
-                <w:color w:val="24292F"/>
-                <w:sz w:val="36"/>
-                <w:szCs w:val="36"/>
-                <w:lang w:val="en-SG" w:eastAsia="en-GB"/>
-              </w:rPr>
-              <w:t>Validation: 55.00</w:t>
+              <w:t xml:space="preserve">Training: </w:t>
+            </w:r>
+            <w:r>
+              <w:rPr>
+                <w:rFonts w:eastAsia="Times New Roman" w:cstheme="minorHAnsi"/>
+                <w:color w:val="24292F"/>
+                <w:sz w:val="36"/>
+                <w:szCs w:val="36"/>
+                <w:lang w:val="en-SG" w:eastAsia="en-GB"/>
+              </w:rPr>
+              <w:t>89.62</w:t>
+            </w:r>
+          </w:p>
+          <w:p>
+            <w:pPr>
+              <w:rPr>
+                <w:rFonts w:eastAsia="Times New Roman" w:cstheme="minorHAnsi"/>
+                <w:color w:val="24292F"/>
+                <w:sz w:val="36"/>
+                <w:szCs w:val="36"/>
+                <w:lang w:val="en-SG" w:eastAsia="en-GB"/>
+              </w:rPr>
+            </w:pPr>
+            <w:r>
+              <w:rPr>
+                <w:rFonts w:eastAsia="Times New Roman" w:cstheme="minorHAnsi"/>
+                <w:color w:val="24292F"/>
+                <w:sz w:val="36"/>
+                <w:szCs w:val="36"/>
+                <w:lang w:val="en-SG" w:eastAsia="en-GB"/>
+              </w:rPr>
+              <w:t>Validation: 5</w:t>
+            </w:r>
+            <w:r>
+              <w:rPr>
+                <w:rFonts w:eastAsia="Times New Roman" w:cstheme="minorHAnsi"/>
+                <w:color w:val="24292F"/>
+                <w:sz w:val="36"/>
+                <w:szCs w:val="36"/>
+                <w:lang w:val="en-SG" w:eastAsia="en-GB"/>
+              </w:rPr>
+              <w:t>0.00</w:t>
+            </w:r>
+          </w:p>
+          <w:p>
+            <w:pPr>
+              <w:rPr>
+                <w:rFonts w:eastAsia="Times New Roman" w:cstheme="minorHAnsi"/>
+                <w:color w:val="24292F"/>
+                <w:sz w:val="36"/>
+                <w:szCs w:val="36"/>
+                <w:lang w:val="en-SG" w:eastAsia="en-GB"/>
+              </w:rPr>
+            </w:pPr>
+            <w:r>
+              <w:rPr>
+                <w:rFonts w:eastAsia="Times New Roman" w:cstheme="minorHAnsi"/>
+                <w:color w:val="24292F"/>
+                <w:sz w:val="36"/>
+                <w:szCs w:val="36"/>
+                <w:lang w:val="en-SG" w:eastAsia="en-GB"/>
+              </w:rPr>
+              <w:t>Validation loss: 1.9805</w:t>
             </w:r>
           </w:p>
           <w:p>
@@ -4149,6 +4161,7 @@
         <w:tc>
           <w:tcPr>
             <w:tcW w:w="5670" w:type="dxa"/>
+            <w:gridSpan w:val="2"/>
           </w:tcPr>
           <w:p>
             <w:pPr>
@@ -4251,7 +4264,6 @@
                 <w:sz w:val="36"/>
                 <w:szCs w:val="36"/>
               </w:rPr>
-              <w:lastRenderedPageBreak/>
               <w:t xml:space="preserve">Training/validation accuracy and validation loss </w:t>
             </w:r>
             <w:r>
@@ -4262,6 +4274,55 @@
                 <w:szCs w:val="36"/>
               </w:rPr>
               <w:t>are in range with image size:120x120.</w:t>
+            </w:r>
+          </w:p>
+          <w:p>
+            <w:pPr>
+              <w:rPr>
+                <w:rFonts w:cstheme="minorHAnsi"/>
+                <w:bCs/>
+                <w:sz w:val="36"/>
+                <w:szCs w:val="36"/>
+              </w:rPr>
+            </w:pPr>
+          </w:p>
+          <w:p>
+            <w:pPr>
+              <w:rPr>
+                <w:rFonts w:cstheme="minorHAnsi"/>
+                <w:bCs/>
+                <w:sz w:val="36"/>
+                <w:szCs w:val="36"/>
+              </w:rPr>
+            </w:pPr>
+            <w:r>
+              <w:rPr>
+                <w:rFonts w:cstheme="minorHAnsi"/>
+                <w:bCs/>
+                <w:sz w:val="36"/>
+                <w:szCs w:val="36"/>
+              </w:rPr>
+              <w:t xml:space="preserve">Model should be trained with </w:t>
+            </w:r>
+            <w:proofErr w:type="gramStart"/>
+            <w:r>
+              <w:rPr>
+                <w:rFonts w:cstheme="minorHAnsi"/>
+                <w:bCs/>
+                <w:sz w:val="36"/>
+                <w:szCs w:val="36"/>
+              </w:rPr>
+              <w:t>more</w:t>
+            </w:r>
+            <w:proofErr w:type="gramEnd"/>
+            <w:r>
+              <w:rPr>
+                <w:rFonts w:cstheme="minorHAnsi"/>
+                <w:bCs/>
+                <w:sz w:val="36"/>
+                <w:szCs w:val="36"/>
+              </w:rPr>
+              <w:t xml:space="preserve"> number of epochs and compared with model-7</w:t>
             </w:r>
           </w:p>
         </w:tc>
@@ -4339,6 +4400,7 @@
         <w:tc>
           <w:tcPr>
             <w:tcW w:w="2634" w:type="dxa"/>
+            <w:gridSpan w:val="2"/>
           </w:tcPr>
           <w:p>
             <w:pPr>
@@ -4473,6 +4535,7 @@
         <w:tc>
           <w:tcPr>
             <w:tcW w:w="5670" w:type="dxa"/>
+            <w:gridSpan w:val="2"/>
           </w:tcPr>
           <w:p>
             <w:pPr>
@@ -4616,6 +4679,7 @@
         <w:tc>
           <w:tcPr>
             <w:tcW w:w="2634" w:type="dxa"/>
+            <w:gridSpan w:val="2"/>
           </w:tcPr>
           <w:p>
             <w:pPr>
@@ -4762,44 +4826,46 @@
             <w:pPr>
               <w:rPr>
                 <w:rFonts w:eastAsia="Times New Roman" w:cstheme="minorHAnsi"/>
-                <w:b/>
-                <w:bCs/>
-                <w:color w:val="24292F"/>
-                <w:sz w:val="36"/>
-                <w:szCs w:val="36"/>
-                <w:lang w:val="en-SG" w:eastAsia="en-GB"/>
-              </w:rPr>
-            </w:pPr>
-            <w:r>
-              <w:rPr>
-                <w:rFonts w:eastAsia="Times New Roman" w:cstheme="minorHAnsi"/>
-                <w:b/>
-                <w:bCs/>
-                <w:color w:val="24292F"/>
-                <w:sz w:val="36"/>
-                <w:szCs w:val="36"/>
-                <w:lang w:val="en-SG" w:eastAsia="en-GB"/>
-              </w:rPr>
-              <w:t>Training: 84.43</w:t>
-            </w:r>
-          </w:p>
-          <w:p>
-            <w:pPr>
-              <w:rPr>
-                <w:rFonts w:eastAsia="Times New Roman" w:cstheme="minorHAnsi"/>
-                <w:b/>
-                <w:bCs/>
-                <w:color w:val="24292F"/>
-                <w:sz w:val="36"/>
-                <w:szCs w:val="36"/>
-                <w:lang w:val="en-SG" w:eastAsia="en-GB"/>
-              </w:rPr>
-            </w:pPr>
-            <w:r>
-              <w:rPr>
-                <w:rFonts w:eastAsia="Times New Roman" w:cstheme="minorHAnsi"/>
-                <w:b/>
-                <w:bCs/>
+                <w:color w:val="24292F"/>
+                <w:sz w:val="36"/>
+                <w:szCs w:val="36"/>
+                <w:lang w:val="en-SG" w:eastAsia="en-GB"/>
+              </w:rPr>
+            </w:pPr>
+            <w:r>
+              <w:rPr>
+                <w:rFonts w:eastAsia="Times New Roman" w:cstheme="minorHAnsi"/>
+                <w:color w:val="24292F"/>
+                <w:sz w:val="36"/>
+                <w:szCs w:val="36"/>
+                <w:lang w:val="en-SG" w:eastAsia="en-GB"/>
+              </w:rPr>
+              <w:t>Training: 84.</w:t>
+            </w:r>
+            <w:r>
+              <w:rPr>
+                <w:rFonts w:eastAsia="Times New Roman" w:cstheme="minorHAnsi"/>
+                <w:color w:val="24292F"/>
+                <w:sz w:val="36"/>
+                <w:szCs w:val="36"/>
+                <w:lang w:val="en-SG" w:eastAsia="en-GB"/>
+              </w:rPr>
+              <w:t>08</w:t>
+            </w:r>
+          </w:p>
+          <w:p>
+            <w:pPr>
+              <w:rPr>
+                <w:rFonts w:eastAsia="Times New Roman" w:cstheme="minorHAnsi"/>
+                <w:color w:val="24292F"/>
+                <w:sz w:val="36"/>
+                <w:szCs w:val="36"/>
+                <w:lang w:val="en-SG" w:eastAsia="en-GB"/>
+              </w:rPr>
+            </w:pPr>
+            <w:r>
+              <w:rPr>
+                <w:rFonts w:eastAsia="Times New Roman" w:cstheme="minorHAnsi"/>
                 <w:color w:val="24292F"/>
                 <w:sz w:val="36"/>
                 <w:szCs w:val="36"/>
@@ -4810,8 +4876,6 @@
             <w:r>
               <w:rPr>
                 <w:rFonts w:eastAsia="Times New Roman" w:cstheme="minorHAnsi"/>
-                <w:b/>
-                <w:bCs/>
                 <w:color w:val="24292F"/>
                 <w:sz w:val="36"/>
                 <w:szCs w:val="36"/>
@@ -4824,16 +4888,35 @@
             <w:pPr>
               <w:rPr>
                 <w:rFonts w:cstheme="minorHAnsi"/>
-                <w:b/>
-                <w:sz w:val="36"/>
-                <w:szCs w:val="36"/>
-              </w:rPr>
-            </w:pPr>
+                <w:bCs/>
+                <w:sz w:val="36"/>
+                <w:szCs w:val="36"/>
+              </w:rPr>
+            </w:pPr>
+            <w:r>
+              <w:rPr>
+                <w:rFonts w:cstheme="minorHAnsi"/>
+                <w:b/>
+                <w:sz w:val="36"/>
+                <w:szCs w:val="36"/>
+              </w:rPr>
+              <w:t xml:space="preserve">Validation </w:t>
+            </w:r>
+            <w:r>
+              <w:rPr>
+                <w:rFonts w:cstheme="minorHAnsi"/>
+                <w:bCs/>
+                <w:sz w:val="36"/>
+                <w:szCs w:val="36"/>
+              </w:rPr>
+              <w:t>loss: 0.3635</w:t>
+            </w:r>
           </w:p>
         </w:tc>
         <w:tc>
           <w:tcPr>
             <w:tcW w:w="5670" w:type="dxa"/>
+            <w:gridSpan w:val="2"/>
           </w:tcPr>
           <w:p>
             <w:pPr>
@@ -4965,7 +5048,79 @@
                 <w:sz w:val="36"/>
                 <w:szCs w:val="36"/>
               </w:rPr>
-              <w:t>In case of image-size: 120x120 training accuracy is slightly higher and since the experiment is conducted with lower dimension</w:t>
+              <w:t xml:space="preserve">In case of image-size: 120x120 </w:t>
+            </w:r>
+            <w:r>
+              <w:rPr>
+                <w:rFonts w:cstheme="minorHAnsi"/>
+                <w:bCs/>
+                <w:sz w:val="36"/>
+                <w:szCs w:val="36"/>
+              </w:rPr>
+              <w:t>accuracy</w:t>
+            </w:r>
+            <w:r>
+              <w:rPr>
+                <w:rFonts w:cstheme="minorHAnsi"/>
+                <w:bCs/>
+                <w:sz w:val="36"/>
+                <w:szCs w:val="36"/>
+              </w:rPr>
+              <w:t xml:space="preserve"> </w:t>
+            </w:r>
+            <w:r>
+              <w:rPr>
+                <w:rFonts w:cstheme="minorHAnsi"/>
+                <w:bCs/>
+                <w:sz w:val="36"/>
+                <w:szCs w:val="36"/>
+              </w:rPr>
+              <w:t>training</w:t>
+            </w:r>
+            <w:r>
+              <w:rPr>
+                <w:rFonts w:cstheme="minorHAnsi"/>
+                <w:bCs/>
+                <w:sz w:val="36"/>
+                <w:szCs w:val="36"/>
+              </w:rPr>
+              <w:t xml:space="preserve">/validation </w:t>
+            </w:r>
+            <w:r>
+              <w:rPr>
+                <w:rFonts w:cstheme="minorHAnsi"/>
+                <w:bCs/>
+                <w:sz w:val="36"/>
+                <w:szCs w:val="36"/>
+              </w:rPr>
+              <w:t>is</w:t>
+            </w:r>
+            <w:r>
+              <w:rPr>
+                <w:rFonts w:cstheme="minorHAnsi"/>
+                <w:bCs/>
+                <w:sz w:val="36"/>
+                <w:szCs w:val="36"/>
+              </w:rPr>
+              <w:t xml:space="preserve"> higher and </w:t>
+            </w:r>
+            <w:r>
+              <w:rPr>
+                <w:rFonts w:cstheme="minorHAnsi"/>
+                <w:bCs/>
+                <w:sz w:val="36"/>
+                <w:szCs w:val="36"/>
+              </w:rPr>
+              <w:t xml:space="preserve">validation loss is </w:t>
+            </w:r>
+            <w:r>
+              <w:rPr>
+                <w:rFonts w:cstheme="minorHAnsi"/>
+                <w:bCs/>
+                <w:sz w:val="36"/>
+                <w:szCs w:val="36"/>
+              </w:rPr>
+              <w:t>less</w:t>
             </w:r>
             <w:r>
               <w:rPr>
@@ -5003,7 +5158,6 @@
                 <w:sz w:val="36"/>
                 <w:szCs w:val="36"/>
               </w:rPr>
-              <w:lastRenderedPageBreak/>
               <w:t>W</w:t>
             </w:r>
             <w:r>
@@ -5035,7 +5189,7 @@
         <w:tc>
           <w:tcPr>
             <w:tcW w:w="14743" w:type="dxa"/>
-            <w:gridSpan w:val="4"/>
+            <w:gridSpan w:val="6"/>
           </w:tcPr>
           <w:p>
             <w:pPr>
@@ -5213,7 +5367,7 @@
         </w:tc>
         <w:tc>
           <w:tcPr>
-            <w:tcW w:w="2634" w:type="dxa"/>
+            <w:tcW w:w="2551" w:type="dxa"/>
           </w:tcPr>
           <w:p>
             <w:pPr>
@@ -5322,7 +5476,8 @@
         </w:tc>
         <w:tc>
           <w:tcPr>
-            <w:tcW w:w="3603" w:type="dxa"/>
+            <w:tcW w:w="3828" w:type="dxa"/>
+            <w:gridSpan w:val="3"/>
           </w:tcPr>
           <w:p>
             <w:pPr>
@@ -5395,23 +5550,61 @@
                 <w:szCs w:val="36"/>
                 <w:lang w:val="en-SG" w:eastAsia="en-GB"/>
               </w:rPr>
-              <w:t>Validation: 35.00</w:t>
-            </w:r>
-          </w:p>
-          <w:p>
-            <w:pPr>
-              <w:rPr>
-                <w:rFonts w:cstheme="minorHAnsi"/>
-                <w:b/>
-                <w:sz w:val="36"/>
-                <w:szCs w:val="36"/>
-              </w:rPr>
-            </w:pPr>
+              <w:t xml:space="preserve">Validation: </w:t>
+            </w:r>
+            <w:r>
+              <w:rPr>
+                <w:rFonts w:eastAsia="Times New Roman" w:cstheme="minorHAnsi"/>
+                <w:color w:val="24292F"/>
+                <w:sz w:val="36"/>
+                <w:szCs w:val="36"/>
+                <w:lang w:val="en-SG" w:eastAsia="en-GB"/>
+              </w:rPr>
+              <w:t>2</w:t>
+            </w:r>
+            <w:r>
+              <w:rPr>
+                <w:rFonts w:eastAsia="Times New Roman" w:cstheme="minorHAnsi"/>
+                <w:color w:val="24292F"/>
+                <w:sz w:val="36"/>
+                <w:szCs w:val="36"/>
+                <w:lang w:val="en-SG" w:eastAsia="en-GB"/>
+              </w:rPr>
+              <w:t>5.00</w:t>
+            </w:r>
+          </w:p>
+          <w:p>
+            <w:pPr>
+              <w:rPr>
+                <w:rFonts w:cstheme="minorHAnsi"/>
+                <w:bCs/>
+                <w:sz w:val="36"/>
+                <w:szCs w:val="36"/>
+              </w:rPr>
+            </w:pPr>
+            <w:r>
+              <w:rPr>
+                <w:rFonts w:cstheme="minorHAnsi"/>
+                <w:bCs/>
+                <w:sz w:val="36"/>
+                <w:szCs w:val="36"/>
+              </w:rPr>
+              <w:t>Validation loss:</w:t>
+            </w:r>
+            <w:r>
+              <w:rPr>
+                <w:rFonts w:cstheme="minorHAnsi"/>
+                <w:bCs/>
+                <w:sz w:val="36"/>
+                <w:szCs w:val="36"/>
+              </w:rPr>
+              <w:t xml:space="preserve"> 11.4840</w:t>
+            </w:r>
           </w:p>
         </w:tc>
         <w:tc>
           <w:tcPr>
-            <w:tcW w:w="5670" w:type="dxa"/>
+            <w:tcW w:w="5528" w:type="dxa"/>
           </w:tcPr>
           <w:p>
             <w:pPr>
@@ -5489,17 +5682,15 @@
               </w:rPr>
               <w:t xml:space="preserve"> layer was introduced after few </w:t>
             </w:r>
-            <w:proofErr w:type="gramStart"/>
-            <w:r>
-              <w:rPr>
-                <w:rFonts w:cstheme="minorHAnsi"/>
-                <w:bCs/>
-                <w:sz w:val="36"/>
-                <w:szCs w:val="36"/>
-              </w:rPr>
-              <w:t>layers</w:t>
-            </w:r>
-            <w:proofErr w:type="gramEnd"/>
+            <w:r>
+              <w:rPr>
+                <w:rFonts w:cstheme="minorHAnsi"/>
+                <w:bCs/>
+                <w:sz w:val="36"/>
+                <w:szCs w:val="36"/>
+              </w:rPr>
+              <w:t>layers’</w:t>
+            </w:r>
             <w:r>
               <w:rPr>
                 <w:rFonts w:cstheme="minorHAnsi"/>
@@ -5599,7 +5790,7 @@
         <w:tc>
           <w:tcPr>
             <w:tcW w:w="14743" w:type="dxa"/>
-            <w:gridSpan w:val="4"/>
+            <w:gridSpan w:val="6"/>
           </w:tcPr>
           <w:p>
             <w:pPr>
@@ -5745,6 +5936,7 @@
         <w:tc>
           <w:tcPr>
             <w:tcW w:w="2634" w:type="dxa"/>
+            <w:gridSpan w:val="2"/>
           </w:tcPr>
           <w:p>
             <w:pPr>
@@ -5905,44 +6097,103 @@
                 <w:szCs w:val="36"/>
                 <w:lang w:val="en-SG" w:eastAsia="en-GB"/>
               </w:rPr>
-              <w:t>Training: 89.97</w:t>
-            </w:r>
-          </w:p>
-          <w:p>
-            <w:pPr>
-              <w:rPr>
-                <w:rFonts w:eastAsia="Times New Roman" w:cstheme="minorHAnsi"/>
-                <w:color w:val="24292F"/>
-                <w:sz w:val="36"/>
-                <w:szCs w:val="36"/>
-                <w:lang w:val="en-SG" w:eastAsia="en-GB"/>
-              </w:rPr>
-            </w:pPr>
-            <w:r>
-              <w:rPr>
-                <w:rFonts w:eastAsia="Times New Roman" w:cstheme="minorHAnsi"/>
-                <w:color w:val="24292F"/>
-                <w:sz w:val="36"/>
-                <w:szCs w:val="36"/>
-                <w:lang w:val="en-SG" w:eastAsia="en-GB"/>
-              </w:rPr>
-              <w:t>Validation: 35.00</w:t>
-            </w:r>
-          </w:p>
-          <w:p>
-            <w:pPr>
-              <w:rPr>
-                <w:rFonts w:cstheme="minorHAnsi"/>
-                <w:b/>
-                <w:sz w:val="36"/>
-                <w:szCs w:val="36"/>
-              </w:rPr>
-            </w:pPr>
+              <w:t>Training: 89.</w:t>
+            </w:r>
+            <w:r>
+              <w:rPr>
+                <w:rFonts w:eastAsia="Times New Roman" w:cstheme="minorHAnsi"/>
+                <w:color w:val="24292F"/>
+                <w:sz w:val="36"/>
+                <w:szCs w:val="36"/>
+                <w:lang w:val="en-SG" w:eastAsia="en-GB"/>
+              </w:rPr>
+              <w:t>2</w:t>
+            </w:r>
+            <w:r>
+              <w:rPr>
+                <w:rFonts w:eastAsia="Times New Roman" w:cstheme="minorHAnsi"/>
+                <w:color w:val="24292F"/>
+                <w:sz w:val="36"/>
+                <w:szCs w:val="36"/>
+                <w:lang w:val="en-SG" w:eastAsia="en-GB"/>
+              </w:rPr>
+              <w:t>7</w:t>
+            </w:r>
+          </w:p>
+          <w:p>
+            <w:pPr>
+              <w:rPr>
+                <w:rFonts w:eastAsia="Times New Roman" w:cstheme="minorHAnsi"/>
+                <w:color w:val="24292F"/>
+                <w:sz w:val="36"/>
+                <w:szCs w:val="36"/>
+                <w:lang w:val="en-SG" w:eastAsia="en-GB"/>
+              </w:rPr>
+            </w:pPr>
+            <w:r>
+              <w:rPr>
+                <w:rFonts w:eastAsia="Times New Roman" w:cstheme="minorHAnsi"/>
+                <w:color w:val="24292F"/>
+                <w:sz w:val="36"/>
+                <w:szCs w:val="36"/>
+                <w:lang w:val="en-SG" w:eastAsia="en-GB"/>
+              </w:rPr>
+              <w:t xml:space="preserve">Validation: </w:t>
+            </w:r>
+            <w:r>
+              <w:rPr>
+                <w:rFonts w:eastAsia="Times New Roman" w:cstheme="minorHAnsi"/>
+                <w:color w:val="24292F"/>
+                <w:sz w:val="36"/>
+                <w:szCs w:val="36"/>
+                <w:lang w:val="en-SG" w:eastAsia="en-GB"/>
+              </w:rPr>
+              <w:t>4</w:t>
+            </w:r>
+            <w:r>
+              <w:rPr>
+                <w:rFonts w:eastAsia="Times New Roman" w:cstheme="minorHAnsi"/>
+                <w:color w:val="24292F"/>
+                <w:sz w:val="36"/>
+                <w:szCs w:val="36"/>
+                <w:lang w:val="en-SG" w:eastAsia="en-GB"/>
+              </w:rPr>
+              <w:t>5.00</w:t>
+            </w:r>
+          </w:p>
+          <w:p>
+            <w:pPr>
+              <w:rPr>
+                <w:rFonts w:cstheme="minorHAnsi"/>
+                <w:bCs/>
+                <w:sz w:val="36"/>
+                <w:szCs w:val="36"/>
+              </w:rPr>
+            </w:pPr>
+            <w:r>
+              <w:rPr>
+                <w:rFonts w:cstheme="minorHAnsi"/>
+                <w:bCs/>
+                <w:sz w:val="36"/>
+                <w:szCs w:val="36"/>
+              </w:rPr>
+              <w:t>Validation loss:</w:t>
+            </w:r>
+            <w:r>
+              <w:rPr>
+                <w:rFonts w:cstheme="minorHAnsi"/>
+                <w:bCs/>
+                <w:sz w:val="36"/>
+                <w:szCs w:val="36"/>
+              </w:rPr>
+              <w:t xml:space="preserve"> 1.9392</w:t>
+            </w:r>
           </w:p>
         </w:tc>
         <w:tc>
           <w:tcPr>
             <w:tcW w:w="5670" w:type="dxa"/>
+            <w:gridSpan w:val="2"/>
           </w:tcPr>
           <w:p>
             <w:pPr>
@@ -6025,25 +6276,7 @@
                 <w:sz w:val="36"/>
                 <w:szCs w:val="36"/>
               </w:rPr>
-              <w:t xml:space="preserve"> of hyper parameters, </w:t>
-            </w:r>
-            <w:r>
-              <w:rPr>
-                <w:rFonts w:cstheme="minorHAnsi"/>
-                <w:bCs/>
-                <w:sz w:val="36"/>
-                <w:szCs w:val="36"/>
-              </w:rPr>
-              <w:t xml:space="preserve">and </w:t>
-            </w:r>
-            <w:r>
-              <w:rPr>
-                <w:rFonts w:cstheme="minorHAnsi"/>
-                <w:bCs/>
-                <w:sz w:val="36"/>
-                <w:szCs w:val="36"/>
-              </w:rPr>
-              <w:t>results are in range</w:t>
+              <w:t xml:space="preserve"> of hyper parameters, results are in range</w:t>
             </w:r>
             <w:r>
               <w:rPr>
@@ -6209,6 +6442,7 @@
         <w:tc>
           <w:tcPr>
             <w:tcW w:w="2634" w:type="dxa"/>
+            <w:gridSpan w:val="2"/>
           </w:tcPr>
           <w:p>
             <w:pPr>
@@ -6228,7 +6462,6 @@
                 <w:szCs w:val="36"/>
                 <w:lang w:val="en-SG" w:eastAsia="en-GB"/>
               </w:rPr>
-              <w:lastRenderedPageBreak/>
               <w:t>Conv3D</w:t>
             </w:r>
             <w:r>
@@ -6313,7 +6546,6 @@
                 <w:szCs w:val="36"/>
                 <w:lang w:val="en-SG" w:eastAsia="en-GB"/>
               </w:rPr>
-              <w:lastRenderedPageBreak/>
               <w:t>epochs: 50</w:t>
             </w:r>
           </w:p>
@@ -6340,7 +6572,6 @@
                 <w:szCs w:val="36"/>
                 <w:lang w:val="en-SG" w:eastAsia="en-GB"/>
               </w:rPr>
-              <w:lastRenderedPageBreak/>
               <w:t>Accuracy/Loss:</w:t>
             </w:r>
           </w:p>
@@ -6383,7 +6614,7 @@
                 <w:szCs w:val="36"/>
                 <w:lang w:val="en-SG" w:eastAsia="en-GB"/>
               </w:rPr>
-              <w:t>88.58</w:t>
+              <w:t>89.27</w:t>
             </w:r>
           </w:p>
           <w:p>
@@ -6414,7 +6645,28 @@
                 <w:szCs w:val="36"/>
                 <w:lang w:val="en-SG" w:eastAsia="en-GB"/>
               </w:rPr>
-              <w:t>70.00</w:t>
+              <w:t>81.67</w:t>
+            </w:r>
+          </w:p>
+          <w:p>
+            <w:pPr>
+              <w:rPr>
+                <w:rFonts w:eastAsia="Times New Roman" w:cstheme="minorHAnsi"/>
+                <w:color w:val="24292F"/>
+                <w:sz w:val="36"/>
+                <w:szCs w:val="36"/>
+                <w:lang w:val="en-SG" w:eastAsia="en-GB"/>
+              </w:rPr>
+            </w:pPr>
+            <w:r>
+              <w:rPr>
+                <w:rFonts w:eastAsia="Times New Roman" w:cstheme="minorHAnsi"/>
+                <w:color w:val="24292F"/>
+                <w:sz w:val="36"/>
+                <w:szCs w:val="36"/>
+                <w:lang w:val="en-SG" w:eastAsia="en-GB"/>
+              </w:rPr>
+              <w:t>Validation loss: 0.4952</w:t>
             </w:r>
           </w:p>
           <w:p>
@@ -6432,6 +6684,7 @@
         <w:tc>
           <w:tcPr>
             <w:tcW w:w="5670" w:type="dxa"/>
+            <w:gridSpan w:val="2"/>
           </w:tcPr>
           <w:p>
             <w:pPr>
@@ -6449,7 +6702,6 @@
                 <w:sz w:val="36"/>
                 <w:szCs w:val="36"/>
               </w:rPr>
-              <w:lastRenderedPageBreak/>
               <w:t xml:space="preserve">Compared to model </w:t>
             </w:r>
             <w:r>
@@ -6524,8 +6776,36 @@
                 <w:sz w:val="36"/>
                 <w:szCs w:val="36"/>
               </w:rPr>
-              <w:lastRenderedPageBreak/>
-              <w:t>slightly overfit as the difference in accuracy is slightly high and validation loss is also high.</w:t>
+              <w:t xml:space="preserve">perform better but compared to model-2 accuracy training/validation is </w:t>
+            </w:r>
+            <w:proofErr w:type="gramStart"/>
+            <w:r>
+              <w:rPr>
+                <w:rFonts w:cstheme="minorHAnsi"/>
+                <w:bCs/>
+                <w:sz w:val="36"/>
+                <w:szCs w:val="36"/>
+              </w:rPr>
+              <w:t>less</w:t>
+            </w:r>
+            <w:proofErr w:type="gramEnd"/>
+            <w:r>
+              <w:rPr>
+                <w:rFonts w:cstheme="minorHAnsi"/>
+                <w:bCs/>
+                <w:sz w:val="36"/>
+                <w:szCs w:val="36"/>
+              </w:rPr>
+              <w:t xml:space="preserve"> and validation loss is slightly higher</w:t>
+            </w:r>
+            <w:r>
+              <w:rPr>
+                <w:rFonts w:cstheme="minorHAnsi"/>
+                <w:bCs/>
+                <w:sz w:val="36"/>
+                <w:szCs w:val="36"/>
+              </w:rPr>
+              <w:t>.</w:t>
             </w:r>
           </w:p>
           <w:p>
@@ -6584,7 +6864,7 @@
         <w:tc>
           <w:tcPr>
             <w:tcW w:w="14743" w:type="dxa"/>
-            <w:gridSpan w:val="4"/>
+            <w:gridSpan w:val="6"/>
           </w:tcPr>
           <w:p>
             <w:pPr>
@@ -6728,6 +7008,7 @@
         <w:tc>
           <w:tcPr>
             <w:tcW w:w="2634" w:type="dxa"/>
+            <w:gridSpan w:val="2"/>
           </w:tcPr>
           <w:p>
             <w:pPr>
@@ -6925,6 +7206,27 @@
           <w:p>
             <w:pPr>
               <w:rPr>
+                <w:rFonts w:eastAsia="Times New Roman" w:cstheme="minorHAnsi"/>
+                <w:color w:val="24292F"/>
+                <w:sz w:val="36"/>
+                <w:szCs w:val="36"/>
+                <w:lang w:val="en-SG" w:eastAsia="en-GB"/>
+              </w:rPr>
+            </w:pPr>
+            <w:r>
+              <w:rPr>
+                <w:rFonts w:eastAsia="Times New Roman" w:cstheme="minorHAnsi"/>
+                <w:color w:val="24292F"/>
+                <w:sz w:val="36"/>
+                <w:szCs w:val="36"/>
+                <w:lang w:val="en-SG" w:eastAsia="en-GB"/>
+              </w:rPr>
+              <w:t>Validation loss: 0.5227</w:t>
+            </w:r>
+          </w:p>
+          <w:p>
+            <w:pPr>
+              <w:rPr>
                 <w:rFonts w:cstheme="minorHAnsi"/>
                 <w:b/>
                 <w:sz w:val="36"/>
@@ -6936,6 +7238,7 @@
         <w:tc>
           <w:tcPr>
             <w:tcW w:w="5670" w:type="dxa"/>
+            <w:gridSpan w:val="2"/>
           </w:tcPr>
           <w:p>
             <w:pPr>
@@ -7020,55 +7323,45 @@
                 <w:sz w:val="36"/>
                 <w:szCs w:val="36"/>
               </w:rPr>
-              <w:t>In model 7 accuracy tends to be slightly better and validation/training loss, accuracy graph is smoother rather steep.</w:t>
-            </w:r>
-          </w:p>
-          <w:p>
-            <w:pPr>
-              <w:rPr>
-                <w:rFonts w:cstheme="minorHAnsi"/>
-                <w:bCs/>
-                <w:sz w:val="36"/>
-                <w:szCs w:val="36"/>
-              </w:rPr>
-            </w:pPr>
-          </w:p>
-          <w:p>
-            <w:pPr>
-              <w:rPr>
-                <w:rFonts w:cstheme="minorHAnsi"/>
-                <w:bCs/>
-                <w:sz w:val="36"/>
-                <w:szCs w:val="36"/>
-              </w:rPr>
-            </w:pPr>
-            <w:r>
-              <w:rPr>
-                <w:rFonts w:cstheme="minorHAnsi"/>
-                <w:b/>
-                <w:sz w:val="36"/>
-                <w:szCs w:val="36"/>
-              </w:rPr>
-              <w:lastRenderedPageBreak/>
-              <w:t xml:space="preserve">As a </w:t>
-            </w:r>
-            <w:r>
-              <w:rPr>
-                <w:rFonts w:cstheme="minorHAnsi"/>
-                <w:b/>
-                <w:sz w:val="36"/>
-                <w:szCs w:val="36"/>
-              </w:rPr>
-              <w:t>result,</w:t>
-            </w:r>
-            <w:r>
-              <w:rPr>
-                <w:rFonts w:cstheme="minorHAnsi"/>
-                <w:b/>
-                <w:sz w:val="36"/>
-                <w:szCs w:val="36"/>
-              </w:rPr>
-              <w:t xml:space="preserve"> we continue with Model -7 as our base model.</w:t>
+              <w:t xml:space="preserve">In model 7 accuracy tends to be slightly better </w:t>
+            </w:r>
+            <w:r>
+              <w:rPr>
+                <w:rFonts w:cstheme="minorHAnsi"/>
+                <w:bCs/>
+                <w:sz w:val="36"/>
+                <w:szCs w:val="36"/>
+              </w:rPr>
+              <w:t>and validation loss is less. Based on accuracy and validation loss we continue with model-7</w:t>
+            </w:r>
+          </w:p>
+          <w:p>
+            <w:pPr>
+              <w:rPr>
+                <w:rFonts w:cstheme="minorHAnsi"/>
+                <w:bCs/>
+                <w:sz w:val="36"/>
+                <w:szCs w:val="36"/>
+              </w:rPr>
+            </w:pPr>
+          </w:p>
+          <w:p>
+            <w:pPr>
+              <w:rPr>
+                <w:rFonts w:cstheme="minorHAnsi"/>
+                <w:bCs/>
+                <w:sz w:val="36"/>
+                <w:szCs w:val="36"/>
+              </w:rPr>
+            </w:pPr>
+            <w:r>
+              <w:rPr>
+                <w:rFonts w:cstheme="minorHAnsi"/>
+                <w:b/>
+                <w:sz w:val="36"/>
+                <w:szCs w:val="36"/>
+              </w:rPr>
+              <w:t>As a result, we continue with Model -7 as our base model.</w:t>
             </w:r>
           </w:p>
         </w:tc>
@@ -7143,6 +7436,7 @@
         <w:tc>
           <w:tcPr>
             <w:tcW w:w="2634" w:type="dxa"/>
+            <w:gridSpan w:val="2"/>
           </w:tcPr>
           <w:p>
             <w:pPr>
@@ -7332,6 +7626,27 @@
           <w:p>
             <w:pPr>
               <w:rPr>
+                <w:rFonts w:eastAsia="Times New Roman" w:cstheme="minorHAnsi"/>
+                <w:color w:val="24292F"/>
+                <w:sz w:val="36"/>
+                <w:szCs w:val="36"/>
+                <w:lang w:val="en-SG" w:eastAsia="en-GB"/>
+              </w:rPr>
+            </w:pPr>
+            <w:r>
+              <w:rPr>
+                <w:rFonts w:eastAsia="Times New Roman" w:cstheme="minorHAnsi"/>
+                <w:color w:val="24292F"/>
+                <w:sz w:val="36"/>
+                <w:szCs w:val="36"/>
+                <w:lang w:val="en-SG" w:eastAsia="en-GB"/>
+              </w:rPr>
+              <w:t>Validation loss: 0.6490</w:t>
+            </w:r>
+          </w:p>
+          <w:p>
+            <w:pPr>
+              <w:rPr>
                 <w:rFonts w:cstheme="minorHAnsi"/>
                 <w:b/>
                 <w:sz w:val="36"/>
@@ -7343,6 +7658,7 @@
         <w:tc>
           <w:tcPr>
             <w:tcW w:w="5670" w:type="dxa"/>
+            <w:gridSpan w:val="2"/>
           </w:tcPr>
           <w:p>
             <w:pPr>
@@ -7522,6 +7838,7 @@
         <w:tc>
           <w:tcPr>
             <w:tcW w:w="2634" w:type="dxa"/>
+            <w:gridSpan w:val="2"/>
           </w:tcPr>
           <w:p>
             <w:pPr>
@@ -7585,7 +7902,6 @@
                 <w:szCs w:val="36"/>
                 <w:lang w:val="en-SG" w:eastAsia="en-GB"/>
               </w:rPr>
-              <w:lastRenderedPageBreak/>
               <w:t>Image size: 120</w:t>
             </w:r>
           </w:p>
@@ -7653,7 +7969,6 @@
                 <w:szCs w:val="36"/>
                 <w:lang w:val="en-SG" w:eastAsia="en-GB"/>
               </w:rPr>
-              <w:lastRenderedPageBreak/>
               <w:t>Accuracy/Loss:</w:t>
             </w:r>
           </w:p>
@@ -7678,26 +7993,14 @@
                 <w:lang w:val="en-SG" w:eastAsia="en-GB"/>
               </w:rPr>
             </w:pPr>
-          </w:p>
-          <w:p>
-            <w:pPr>
-              <w:rPr>
-                <w:rFonts w:eastAsia="Times New Roman" w:cstheme="minorHAnsi"/>
-                <w:color w:val="24292F"/>
-                <w:sz w:val="36"/>
-                <w:szCs w:val="36"/>
-                <w:lang w:val="en-SG" w:eastAsia="en-GB"/>
-              </w:rPr>
-            </w:pPr>
-            <w:r>
-              <w:rPr>
-                <w:rFonts w:eastAsia="Times New Roman" w:cstheme="minorHAnsi"/>
-                <w:color w:val="24292F"/>
-                <w:sz w:val="36"/>
-                <w:szCs w:val="36"/>
-                <w:lang w:val="en-SG" w:eastAsia="en-GB"/>
-              </w:rPr>
-              <w:lastRenderedPageBreak/>
+            <w:r>
+              <w:rPr>
+                <w:rFonts w:eastAsia="Times New Roman" w:cstheme="minorHAnsi"/>
+                <w:color w:val="24292F"/>
+                <w:sz w:val="36"/>
+                <w:szCs w:val="36"/>
+                <w:lang w:val="en-SG" w:eastAsia="en-GB"/>
+              </w:rPr>
               <w:t>Training: 97.58</w:t>
             </w:r>
           </w:p>
@@ -7730,6 +8033,27 @@
                 <w:lang w:val="en-SG" w:eastAsia="en-GB"/>
               </w:rPr>
               <w:t>5.00</w:t>
+            </w:r>
+          </w:p>
+          <w:p>
+            <w:pPr>
+              <w:rPr>
+                <w:rFonts w:eastAsia="Times New Roman" w:cstheme="minorHAnsi"/>
+                <w:color w:val="24292F"/>
+                <w:sz w:val="36"/>
+                <w:szCs w:val="36"/>
+                <w:lang w:val="en-SG" w:eastAsia="en-GB"/>
+              </w:rPr>
+            </w:pPr>
+            <w:r>
+              <w:rPr>
+                <w:rFonts w:eastAsia="Times New Roman" w:cstheme="minorHAnsi"/>
+                <w:color w:val="24292F"/>
+                <w:sz w:val="36"/>
+                <w:szCs w:val="36"/>
+                <w:lang w:val="en-SG" w:eastAsia="en-GB"/>
+              </w:rPr>
+              <w:t>Validation loss: 0.5572</w:t>
             </w:r>
           </w:p>
           <w:p>
@@ -7746,6 +8070,7 @@
         <w:tc>
           <w:tcPr>
             <w:tcW w:w="5670" w:type="dxa"/>
+            <w:gridSpan w:val="2"/>
           </w:tcPr>
           <w:p>
             <w:pPr>
@@ -7763,65 +8088,73 @@
                 <w:sz w:val="36"/>
                 <w:szCs w:val="36"/>
               </w:rPr>
+              <w:t>Compared to model 7 &amp; model 12:</w:t>
+            </w:r>
+          </w:p>
+          <w:p>
+            <w:pPr>
+              <w:rPr>
+                <w:rFonts w:cstheme="minorHAnsi"/>
+                <w:b/>
+                <w:sz w:val="36"/>
+                <w:szCs w:val="36"/>
+              </w:rPr>
+            </w:pPr>
+          </w:p>
+          <w:p>
+            <w:pPr>
+              <w:rPr>
+                <w:rFonts w:cstheme="minorHAnsi"/>
+                <w:bCs/>
+                <w:sz w:val="36"/>
+                <w:szCs w:val="36"/>
+              </w:rPr>
+            </w:pPr>
+            <w:r>
+              <w:rPr>
+                <w:rFonts w:cstheme="minorHAnsi"/>
+                <w:bCs/>
+                <w:sz w:val="36"/>
+                <w:szCs w:val="36"/>
+              </w:rPr>
+              <w:t>Model seems to be overfitting.</w:t>
+            </w:r>
+            <w:r>
+              <w:rPr>
+                <w:rFonts w:cstheme="minorHAnsi"/>
+                <w:bCs/>
+                <w:sz w:val="36"/>
+                <w:szCs w:val="36"/>
+              </w:rPr>
+              <w:t xml:space="preserve"> </w:t>
+            </w:r>
+            <w:r>
+              <w:rPr>
+                <w:rFonts w:cstheme="minorHAnsi"/>
+                <w:bCs/>
+                <w:sz w:val="36"/>
+                <w:szCs w:val="36"/>
+              </w:rPr>
+              <w:t xml:space="preserve"> Model can be experimented with </w:t>
+            </w:r>
+            <w:r>
+              <w:rPr>
+                <w:rFonts w:cstheme="minorHAnsi"/>
+                <w:bCs/>
+                <w:sz w:val="36"/>
+                <w:szCs w:val="36"/>
+              </w:rPr>
+              <w:t xml:space="preserve">different set of hyperparameters and </w:t>
+            </w:r>
+            <w:r>
+              <w:rPr>
+                <w:rFonts w:cstheme="minorHAnsi"/>
+                <w:bCs/>
+                <w:sz w:val="36"/>
+                <w:szCs w:val="36"/>
+              </w:rPr>
               <w:lastRenderedPageBreak/>
-              <w:t>Compared to model 7 &amp; model 12:</w:t>
-            </w:r>
-          </w:p>
-          <w:p>
-            <w:pPr>
-              <w:rPr>
-                <w:rFonts w:cstheme="minorHAnsi"/>
-                <w:b/>
-                <w:sz w:val="36"/>
-                <w:szCs w:val="36"/>
-              </w:rPr>
-            </w:pPr>
-          </w:p>
-          <w:p>
-            <w:pPr>
-              <w:rPr>
-                <w:rFonts w:cstheme="minorHAnsi"/>
-                <w:bCs/>
-                <w:sz w:val="36"/>
-                <w:szCs w:val="36"/>
-              </w:rPr>
-            </w:pPr>
-            <w:r>
-              <w:rPr>
-                <w:rFonts w:cstheme="minorHAnsi"/>
-                <w:bCs/>
-                <w:sz w:val="36"/>
-                <w:szCs w:val="36"/>
-              </w:rPr>
-              <w:lastRenderedPageBreak/>
-              <w:t>Model seems to be overfitting.</w:t>
-            </w:r>
-            <w:r>
-              <w:rPr>
-                <w:rFonts w:cstheme="minorHAnsi"/>
-                <w:bCs/>
-                <w:sz w:val="36"/>
-                <w:szCs w:val="36"/>
-              </w:rPr>
-              <w:t xml:space="preserve"> </w:t>
-            </w:r>
-            <w:r>
-              <w:rPr>
-                <w:rFonts w:cstheme="minorHAnsi"/>
-                <w:bCs/>
-                <w:sz w:val="36"/>
-                <w:szCs w:val="36"/>
-              </w:rPr>
-              <w:t xml:space="preserve"> Model can be experimented with </w:t>
-            </w:r>
-            <w:r>
-              <w:rPr>
-                <w:rFonts w:cstheme="minorHAnsi"/>
-                <w:bCs/>
-                <w:sz w:val="36"/>
-                <w:szCs w:val="36"/>
-              </w:rPr>
-              <w:t>different set of hyperparameters and input batch sizes</w:t>
+              <w:t>input batch sizes</w:t>
             </w:r>
             <w:r>
               <w:rPr>
@@ -7900,7 +8233,7 @@
         <w:tc>
           <w:tcPr>
             <w:tcW w:w="14743" w:type="dxa"/>
-            <w:gridSpan w:val="4"/>
+            <w:gridSpan w:val="6"/>
           </w:tcPr>
           <w:p>
             <w:pPr>
@@ -8065,7 +8398,6 @@
                 <w:sz w:val="36"/>
                 <w:szCs w:val="36"/>
               </w:rPr>
-              <w:lastRenderedPageBreak/>
               <w:t>As with conv3d architecture it was noticed that model performs better with batch-size:40, and higher number of epochs (50). Model can be tried out same number of hyperparameters and results can be evaluated.</w:t>
             </w:r>
           </w:p>
@@ -8152,6 +8484,7 @@
         <w:tc>
           <w:tcPr>
             <w:tcW w:w="2634" w:type="dxa"/>
+            <w:gridSpan w:val="2"/>
           </w:tcPr>
           <w:p>
             <w:pPr>
@@ -8325,68 +8658,69 @@
                 <w:szCs w:val="36"/>
                 <w:lang w:val="en-SG" w:eastAsia="en-GB"/>
               </w:rPr>
-              <w:t>Training.: 8</w:t>
-            </w:r>
-            <w:r>
-              <w:rPr>
-                <w:rFonts w:eastAsia="Times New Roman" w:cstheme="minorHAnsi"/>
-                <w:color w:val="24292F"/>
-                <w:sz w:val="36"/>
-                <w:szCs w:val="36"/>
-                <w:lang w:val="en-SG" w:eastAsia="en-GB"/>
-              </w:rPr>
-              <w:t>2</w:t>
-            </w:r>
-            <w:r>
-              <w:rPr>
-                <w:rFonts w:eastAsia="Times New Roman" w:cstheme="minorHAnsi"/>
-                <w:color w:val="24292F"/>
-                <w:sz w:val="36"/>
-                <w:szCs w:val="36"/>
-                <w:lang w:val="en-SG" w:eastAsia="en-GB"/>
-              </w:rPr>
-              <w:t>.7</w:t>
-            </w:r>
-            <w:r>
-              <w:rPr>
-                <w:rFonts w:eastAsia="Times New Roman" w:cstheme="minorHAnsi"/>
-                <w:color w:val="24292F"/>
-                <w:sz w:val="36"/>
-                <w:szCs w:val="36"/>
-                <w:lang w:val="en-SG" w:eastAsia="en-GB"/>
-              </w:rPr>
-              <w:t>0</w:t>
-            </w:r>
-          </w:p>
-          <w:p>
-            <w:pPr>
-              <w:rPr>
-                <w:rFonts w:eastAsia="Times New Roman" w:cstheme="minorHAnsi"/>
-                <w:color w:val="24292F"/>
-                <w:sz w:val="36"/>
-                <w:szCs w:val="36"/>
-                <w:lang w:val="en-SG" w:eastAsia="en-GB"/>
-              </w:rPr>
-            </w:pPr>
-            <w:r>
-              <w:rPr>
-                <w:rFonts w:eastAsia="Times New Roman" w:cstheme="minorHAnsi"/>
-                <w:color w:val="24292F"/>
-                <w:sz w:val="36"/>
-                <w:szCs w:val="36"/>
-                <w:lang w:val="en-SG" w:eastAsia="en-GB"/>
-              </w:rPr>
-              <w:t>Validation: 8</w:t>
-            </w:r>
-            <w:r>
-              <w:rPr>
-                <w:rFonts w:eastAsia="Times New Roman" w:cstheme="minorHAnsi"/>
-                <w:color w:val="24292F"/>
-                <w:sz w:val="36"/>
-                <w:szCs w:val="36"/>
-                <w:lang w:val="en-SG" w:eastAsia="en-GB"/>
-              </w:rPr>
-              <w:t>5.00</w:t>
+              <w:t xml:space="preserve">Training.: </w:t>
+            </w:r>
+            <w:r>
+              <w:rPr>
+                <w:rFonts w:eastAsia="Times New Roman" w:cstheme="minorHAnsi"/>
+                <w:color w:val="24292F"/>
+                <w:sz w:val="36"/>
+                <w:szCs w:val="36"/>
+                <w:lang w:val="en-SG" w:eastAsia="en-GB"/>
+              </w:rPr>
+              <w:t>84.43</w:t>
+            </w:r>
+          </w:p>
+          <w:p>
+            <w:pPr>
+              <w:rPr>
+                <w:rFonts w:eastAsia="Times New Roman" w:cstheme="minorHAnsi"/>
+                <w:color w:val="24292F"/>
+                <w:sz w:val="36"/>
+                <w:szCs w:val="36"/>
+                <w:lang w:val="en-SG" w:eastAsia="en-GB"/>
+              </w:rPr>
+            </w:pPr>
+            <w:r>
+              <w:rPr>
+                <w:rFonts w:eastAsia="Times New Roman" w:cstheme="minorHAnsi"/>
+                <w:color w:val="24292F"/>
+                <w:sz w:val="36"/>
+                <w:szCs w:val="36"/>
+                <w:lang w:val="en-SG" w:eastAsia="en-GB"/>
+              </w:rPr>
+              <w:t xml:space="preserve">Validation: </w:t>
+            </w:r>
+            <w:r>
+              <w:rPr>
+                <w:rFonts w:eastAsia="Times New Roman" w:cstheme="minorHAnsi"/>
+                <w:color w:val="24292F"/>
+                <w:sz w:val="36"/>
+                <w:szCs w:val="36"/>
+                <w:lang w:val="en-SG" w:eastAsia="en-GB"/>
+              </w:rPr>
+              <w:t>83.33</w:t>
+            </w:r>
+          </w:p>
+          <w:p>
+            <w:pPr>
+              <w:rPr>
+                <w:rFonts w:eastAsia="Times New Roman" w:cstheme="minorHAnsi"/>
+                <w:color w:val="24292F"/>
+                <w:sz w:val="36"/>
+                <w:szCs w:val="36"/>
+                <w:lang w:val="en-SG" w:eastAsia="en-GB"/>
+              </w:rPr>
+            </w:pPr>
+            <w:r>
+              <w:rPr>
+                <w:rFonts w:eastAsia="Times New Roman" w:cstheme="minorHAnsi"/>
+                <w:color w:val="24292F"/>
+                <w:sz w:val="36"/>
+                <w:szCs w:val="36"/>
+                <w:lang w:val="en-SG" w:eastAsia="en-GB"/>
+              </w:rPr>
+              <w:t>Validation loss:0.4966</w:t>
             </w:r>
           </w:p>
           <w:p>
@@ -8403,6 +8737,7 @@
         <w:tc>
           <w:tcPr>
             <w:tcW w:w="5670" w:type="dxa"/>
+            <w:gridSpan w:val="2"/>
           </w:tcPr>
           <w:p>
             <w:pPr>
@@ -8554,7 +8889,7 @@
         <w:tc>
           <w:tcPr>
             <w:tcW w:w="14743" w:type="dxa"/>
-            <w:gridSpan w:val="4"/>
+            <w:gridSpan w:val="6"/>
           </w:tcPr>
           <w:p>
             <w:pPr>
@@ -8601,7 +8936,6 @@
                 <w:sz w:val="36"/>
                 <w:szCs w:val="36"/>
               </w:rPr>
-              <w:lastRenderedPageBreak/>
               <w:t>Final Model:</w:t>
             </w:r>
           </w:p>
@@ -8628,6 +8962,7 @@
         <w:tc>
           <w:tcPr>
             <w:tcW w:w="2634" w:type="dxa"/>
+            <w:gridSpan w:val="2"/>
           </w:tcPr>
           <w:p>
             <w:pPr>
@@ -8823,10 +9158,58 @@
               <w:t>Validation: 91.67</w:t>
             </w:r>
           </w:p>
+          <w:p>
+            <w:pPr>
+              <w:rPr>
+                <w:rFonts w:eastAsia="Times New Roman" w:cstheme="minorHAnsi"/>
+                <w:b/>
+                <w:bCs/>
+                <w:color w:val="24292F"/>
+                <w:sz w:val="36"/>
+                <w:szCs w:val="36"/>
+                <w:lang w:val="en-SG" w:eastAsia="en-GB"/>
+              </w:rPr>
+            </w:pPr>
+            <w:r>
+              <w:rPr>
+                <w:rFonts w:eastAsia="Times New Roman" w:cstheme="minorHAnsi"/>
+                <w:b/>
+                <w:bCs/>
+                <w:color w:val="24292F"/>
+                <w:sz w:val="36"/>
+                <w:szCs w:val="36"/>
+                <w:lang w:val="en-SG" w:eastAsia="en-GB"/>
+              </w:rPr>
+              <w:t xml:space="preserve">Validation loss: </w:t>
+            </w:r>
+            <w:r>
+              <w:rPr>
+                <w:rFonts w:eastAsia="Times New Roman" w:cstheme="minorHAnsi"/>
+                <w:b/>
+                <w:bCs/>
+                <w:color w:val="24292F"/>
+                <w:sz w:val="36"/>
+                <w:szCs w:val="36"/>
+                <w:lang w:val="en-SG" w:eastAsia="en-GB"/>
+              </w:rPr>
+              <w:t>0.</w:t>
+            </w:r>
+            <w:r>
+              <w:rPr>
+                <w:rFonts w:eastAsia="Times New Roman" w:cstheme="minorHAnsi"/>
+                <w:color w:val="24292F"/>
+                <w:sz w:val="36"/>
+                <w:szCs w:val="36"/>
+                <w:lang w:val="en-SG" w:eastAsia="en-GB"/>
+              </w:rPr>
+              <w:t>3487</w:t>
+            </w:r>
+          </w:p>
         </w:tc>
         <w:tc>
           <w:tcPr>
             <w:tcW w:w="5670" w:type="dxa"/>
+            <w:gridSpan w:val="2"/>
           </w:tcPr>
           <w:p>
             <w:pPr>

</xml_diff>